<commit_message>
Mind map and wireframe report
i added something here about the wireframe and the mindmap, if u think there is something more to add, give me an idea and i will write more
</commit_message>
<xml_diff>
--- a/Report/REPORT_BASE.docx
+++ b/Report/REPORT_BASE.docx
@@ -66,15 +66,7 @@
     </w:p>
     <w:p>
       <w:r>
-        <w:t xml:space="preserve">We interviewed her in a small corner on the top level of our BAAA building, that quaint setup allowed for us to achieve a more intimate environment where she could feel comfortable and </w:t>
-      </w:r>
-      <w:proofErr w:type="gramStart"/>
-      <w:r>
-        <w:t>open up</w:t>
-      </w:r>
-      <w:proofErr w:type="gramEnd"/>
-      <w:r>
-        <w:t xml:space="preserve"> to us. We decided to go with a conversational/flexible interview with few pre-planned questions, this also contributed to the lighthearted atmosphere which allowed us to get to know her better.</w:t>
+        <w:t>We interviewed her in a small corner on the top level of our BAAA building, that quaint setup allowed for us to achieve a more intimate environment where she could feel comfortable and open up to us. We decided to go with a conversational/flexible interview with few pre-planned questions, this also contributed to the lighthearted atmosphere which allowed us to get to know her better.</w:t>
       </w:r>
     </w:p>
     <w:p>
@@ -140,34 +132,385 @@
         <w:br/>
         <w:t>Our first user is Mathilde, a young girl who is interested in pursuing music.</w:t>
       </w:r>
+      <w:r>
+        <w:rPr>
+          <w:color w:val="FF0000"/>
+        </w:rPr>
+        <w:t xml:space="preserve"> [UNFINISHED]</w:t>
+      </w:r>
+    </w:p>
+    <w:p>
+      <w:pPr>
+        <w:rPr>
+          <w:color w:val="FF0000"/>
+        </w:rPr>
+      </w:pPr>
+      <w:r>
+        <w:t xml:space="preserve">Furthermore, we began working on sketches, brainstorming ideas, and creating </w:t>
+      </w:r>
+      <w:proofErr w:type="spellStart"/>
+      <w:r>
+        <w:t>moodboards</w:t>
+      </w:r>
+      <w:proofErr w:type="spellEnd"/>
+      <w:r>
+        <w:t xml:space="preserve">. </w:t>
+      </w:r>
+      <w:r>
+        <w:rPr>
+          <w:color w:val="FF0000"/>
+        </w:rPr>
+        <w:t>[UNFINISHED]</w:t>
+      </w:r>
+    </w:p>
+    <w:p>
+      <w:pPr>
+        <w:rPr>
+          <w:color w:val="FF0000"/>
+        </w:rPr>
+      </w:pPr>
+    </w:p>
+    <w:p>
+      <w:pPr>
+        <w:rPr>
+          <w:b/>
+          <w:color w:val="FF0000"/>
+        </w:rPr>
+      </w:pPr>
+    </w:p>
+    <w:p>
+      <w:pPr>
+        <w:rPr>
+          <w:b/>
+        </w:rPr>
+      </w:pPr>
+      <w:r>
+        <w:rPr>
+          <w:b/>
+        </w:rPr>
+        <w:t>Mind map</w:t>
+      </w:r>
+    </w:p>
+    <w:p>
+      <w:pPr>
+        <w:rPr>
+          <w:rFonts w:ascii="Arial" w:eastAsia="Times New Roman" w:hAnsi="Arial" w:cs="Times New Roman"/>
+        </w:rPr>
+      </w:pPr>
+      <w:r>
+        <w:rPr>
+          <w:rFonts w:ascii="Arial" w:eastAsia="Times New Roman" w:hAnsi="Arial" w:cs="Times New Roman"/>
+        </w:rPr>
+        <w:t xml:space="preserve">  </w:t>
+      </w:r>
+      <w:proofErr w:type="spellStart"/>
+      <w:r>
+        <w:rPr>
+          <w:rFonts w:ascii="Arial" w:eastAsia="Times New Roman" w:hAnsi="Arial" w:cs="Times New Roman"/>
+        </w:rPr>
+        <w:t>Mindmap</w:t>
+      </w:r>
+      <w:proofErr w:type="spellEnd"/>
+      <w:r>
+        <w:rPr>
+          <w:rFonts w:ascii="Arial" w:eastAsia="Times New Roman" w:hAnsi="Arial" w:cs="Times New Roman"/>
+        </w:rPr>
+        <w:t xml:space="preserve"> allows us to unleash a storm</w:t>
+      </w:r>
+      <w:r>
+        <w:rPr>
+          <w:rFonts w:ascii="Arial" w:eastAsia="Times New Roman" w:hAnsi="Arial" w:cs="Times New Roman"/>
+        </w:rPr>
+        <w:t xml:space="preserve"> </w:t>
+      </w:r>
+      <w:r>
+        <w:rPr>
+          <w:rFonts w:ascii="Arial" w:eastAsia="Times New Roman" w:hAnsi="Arial" w:cs="Times New Roman"/>
+        </w:rPr>
+        <w:t>of, at the first sight completely random</w:t>
+      </w:r>
+      <w:r>
+        <w:rPr>
+          <w:rFonts w:ascii="Arial" w:eastAsia="Times New Roman" w:hAnsi="Arial" w:cs="Times New Roman"/>
+        </w:rPr>
+        <w:t xml:space="preserve"> </w:t>
+      </w:r>
+      <w:r>
+        <w:rPr>
+          <w:rFonts w:ascii="Arial" w:eastAsia="Times New Roman" w:hAnsi="Arial" w:cs="Times New Roman"/>
+        </w:rPr>
+        <w:t>ideas which,</w:t>
+      </w:r>
+      <w:r>
+        <w:rPr>
+          <w:rFonts w:ascii="Arial" w:eastAsia="Times New Roman" w:hAnsi="Arial" w:cs="Times New Roman"/>
+        </w:rPr>
+        <w:t xml:space="preserve"> </w:t>
+      </w:r>
+      <w:r>
+        <w:rPr>
+          <w:rFonts w:ascii="Arial" w:eastAsia="Times New Roman" w:hAnsi="Arial" w:cs="Times New Roman"/>
+        </w:rPr>
+        <w:t>however, still link to the</w:t>
+      </w:r>
+      <w:r>
+        <w:rPr>
+          <w:rFonts w:ascii="Arial" w:eastAsia="Times New Roman" w:hAnsi="Arial" w:cs="Times New Roman"/>
+        </w:rPr>
+        <w:t xml:space="preserve"> </w:t>
+      </w:r>
+      <w:r>
+        <w:rPr>
+          <w:rFonts w:ascii="Arial" w:eastAsia="Times New Roman" w:hAnsi="Arial" w:cs="Times New Roman"/>
+        </w:rPr>
+        <w:t>desired outcome and are fairly simply</w:t>
+      </w:r>
+      <w:r>
+        <w:rPr>
+          <w:rFonts w:ascii="Arial" w:eastAsia="Times New Roman" w:hAnsi="Arial" w:cs="Times New Roman"/>
+        </w:rPr>
+        <w:t xml:space="preserve"> </w:t>
+      </w:r>
+      <w:r>
+        <w:rPr>
+          <w:rFonts w:ascii="Arial" w:eastAsia="Times New Roman" w:hAnsi="Arial" w:cs="Times New Roman"/>
+        </w:rPr>
+        <w:t>organizable.</w:t>
+      </w:r>
+      <w:r>
+        <w:rPr>
+          <w:rFonts w:ascii="Arial" w:eastAsia="Times New Roman" w:hAnsi="Arial" w:cs="Times New Roman"/>
+        </w:rPr>
+        <w:t xml:space="preserve"> We tried to understand what kind of person </w:t>
+      </w:r>
+      <w:proofErr w:type="spellStart"/>
+      <w:r>
+        <w:rPr>
+          <w:rFonts w:ascii="Arial" w:eastAsia="Times New Roman" w:hAnsi="Arial" w:cs="Times New Roman"/>
+        </w:rPr>
+        <w:t>Dea</w:t>
+      </w:r>
+      <w:proofErr w:type="spellEnd"/>
+      <w:r>
+        <w:rPr>
+          <w:rFonts w:ascii="Arial" w:eastAsia="Times New Roman" w:hAnsi="Arial" w:cs="Times New Roman"/>
+        </w:rPr>
+        <w:t xml:space="preserve"> Marie is and in order to do this we decided to write in a mind map everything that comes to our mind when we say her name. This gave us the idea about the mood that would match both her spiritual life and her professional life as a musician, as well. Moreover, due to this, we came up with </w:t>
+      </w:r>
+      <w:r>
+        <w:rPr>
+          <w:rFonts w:ascii="Arial" w:eastAsia="Times New Roman" w:hAnsi="Arial" w:cs="Times New Roman"/>
+        </w:rPr>
+        <w:t>the first idea on how to</w:t>
+      </w:r>
+      <w:r>
+        <w:rPr>
+          <w:rFonts w:ascii="Arial" w:eastAsia="Times New Roman" w:hAnsi="Arial" w:cs="Times New Roman"/>
+        </w:rPr>
+        <w:t xml:space="preserve"> </w:t>
+      </w:r>
+      <w:r>
+        <w:rPr>
+          <w:rFonts w:ascii="Arial" w:eastAsia="Times New Roman" w:hAnsi="Arial" w:cs="Times New Roman"/>
+        </w:rPr>
+        <w:t>categorize the layout</w:t>
+      </w:r>
+      <w:r>
+        <w:rPr>
+          <w:rFonts w:ascii="Arial" w:eastAsia="Times New Roman" w:hAnsi="Arial" w:cs="Times New Roman"/>
+        </w:rPr>
+        <w:t xml:space="preserve">. </w:t>
+      </w:r>
+    </w:p>
+    <w:p>
+      <w:pPr>
+        <w:rPr>
+          <w:rFonts w:ascii="Arial" w:eastAsia="Times New Roman" w:hAnsi="Arial" w:cs="Times New Roman"/>
+        </w:rPr>
+      </w:pPr>
+    </w:p>
+    <w:p>
+      <w:pPr>
+        <w:rPr>
+          <w:rFonts w:ascii="Arial" w:eastAsia="Times New Roman" w:hAnsi="Arial" w:cs="Times New Roman"/>
+        </w:rPr>
+      </w:pPr>
       <w:bookmarkStart w:id="0" w:name="_GoBack"/>
       <w:bookmarkEnd w:id="0"/>
-      <w:r>
-        <w:rPr>
-          <w:color w:val="FF0000"/>
-        </w:rPr>
-        <w:t xml:space="preserve"> [UNFINISHED]</w:t>
-      </w:r>
-    </w:p>
-    <w:p>
-      <w:r>
-        <w:t xml:space="preserve">Furthermore, we began working on sketches, brainstorming ideas, and creating </w:t>
+    </w:p>
+    <w:p>
+      <w:pPr>
+        <w:rPr>
+          <w:rFonts w:ascii="Arial" w:eastAsia="Times New Roman" w:hAnsi="Arial" w:cs="Times New Roman"/>
+        </w:rPr>
+      </w:pPr>
+    </w:p>
+    <w:p>
+      <w:pPr>
+        <w:rPr>
+          <w:rFonts w:ascii="Arial" w:eastAsia="Times New Roman" w:hAnsi="Arial" w:cs="Times New Roman"/>
+          <w:b/>
+        </w:rPr>
+      </w:pPr>
+      <w:r>
+        <w:rPr>
+          <w:rFonts w:ascii="Arial" w:eastAsia="Times New Roman" w:hAnsi="Arial" w:cs="Times New Roman"/>
+          <w:b/>
+        </w:rPr>
+        <w:lastRenderedPageBreak/>
+        <w:t>Wireframe</w:t>
+      </w:r>
+    </w:p>
+    <w:p>
+      <w:pPr>
+        <w:rPr>
+          <w:rFonts w:ascii="Arial" w:eastAsia="Times New Roman" w:hAnsi="Arial" w:cs="Times New Roman"/>
+        </w:rPr>
+      </w:pPr>
+      <w:r>
+        <w:rPr>
+          <w:rFonts w:ascii="Arial" w:eastAsia="Times New Roman" w:hAnsi="Arial" w:cs="Times New Roman"/>
+        </w:rPr>
+        <w:t xml:space="preserve">  </w:t>
+      </w:r>
+      <w:r>
+        <w:rPr>
+          <w:rFonts w:ascii="Arial" w:eastAsia="Times New Roman" w:hAnsi="Arial" w:cs="Times New Roman"/>
+        </w:rPr>
+        <w:t>The wireframe was supposed</w:t>
+      </w:r>
+      <w:r>
+        <w:rPr>
+          <w:rFonts w:ascii="Arial" w:eastAsia="Times New Roman" w:hAnsi="Arial" w:cs="Times New Roman"/>
+        </w:rPr>
+        <w:t xml:space="preserve"> </w:t>
+      </w:r>
+      <w:r>
+        <w:rPr>
+          <w:rFonts w:ascii="Arial" w:eastAsia="Times New Roman" w:hAnsi="Arial" w:cs="Times New Roman"/>
+        </w:rPr>
+        <w:t>to guide us in the matters of content alignment. But to be frank, we were unsure about this until the</w:t>
+      </w:r>
+      <w:r>
+        <w:rPr>
+          <w:rFonts w:ascii="Arial" w:eastAsia="Times New Roman" w:hAnsi="Arial" w:cs="Times New Roman"/>
+        </w:rPr>
+        <w:t xml:space="preserve"> </w:t>
+      </w:r>
+      <w:r>
+        <w:rPr>
+          <w:rFonts w:ascii="Arial" w:eastAsia="Times New Roman" w:hAnsi="Arial" w:cs="Times New Roman"/>
+        </w:rPr>
+        <w:t>very last moment. We were always discussing, whether this or that is more important for the client,</w:t>
+      </w:r>
+      <w:r>
+        <w:rPr>
+          <w:rFonts w:ascii="Arial" w:eastAsia="Times New Roman" w:hAnsi="Arial" w:cs="Times New Roman"/>
+        </w:rPr>
+        <w:t xml:space="preserve"> </w:t>
+      </w:r>
+      <w:r>
+        <w:rPr>
+          <w:rFonts w:ascii="Arial" w:eastAsia="Times New Roman" w:hAnsi="Arial" w:cs="Times New Roman"/>
+        </w:rPr>
+        <w:t xml:space="preserve">consulting everything with our </w:t>
+      </w:r>
+      <w:r>
+        <w:rPr>
+          <w:rFonts w:ascii="Arial" w:eastAsia="Times New Roman" w:hAnsi="Arial" w:cs="Times New Roman"/>
+        </w:rPr>
+        <w:t>research</w:t>
+      </w:r>
+      <w:r>
+        <w:rPr>
+          <w:rFonts w:ascii="Arial" w:eastAsia="Times New Roman" w:hAnsi="Arial" w:cs="Times New Roman"/>
+        </w:rPr>
+        <w:t xml:space="preserve"> and personas. </w:t>
+      </w:r>
+    </w:p>
+    <w:p>
+      <w:pPr>
+        <w:rPr>
+          <w:rFonts w:ascii="Arial" w:eastAsia="Times New Roman" w:hAnsi="Arial" w:cs="Times New Roman"/>
+        </w:rPr>
+      </w:pPr>
+      <w:r>
+        <w:rPr>
+          <w:rFonts w:ascii="Arial" w:eastAsia="Times New Roman" w:hAnsi="Arial" w:cs="Times New Roman"/>
+        </w:rPr>
+        <w:t xml:space="preserve">  Finally, we decided to keep the website easy to use, but </w:t>
+      </w:r>
+      <w:proofErr w:type="gramStart"/>
+      <w:r>
+        <w:rPr>
+          <w:rFonts w:ascii="Arial" w:eastAsia="Times New Roman" w:hAnsi="Arial" w:cs="Times New Roman"/>
+        </w:rPr>
+        <w:t>also</w:t>
+      </w:r>
+      <w:proofErr w:type="gramEnd"/>
+      <w:r>
+        <w:rPr>
+          <w:rFonts w:ascii="Arial" w:eastAsia="Times New Roman" w:hAnsi="Arial" w:cs="Times New Roman"/>
+        </w:rPr>
+        <w:t xml:space="preserve"> we wanted to do it very interactive, this is why we structured it only in one page and we focused on making the users interested in what is going forward by making this page flowing from a part of </w:t>
       </w:r>
       <w:proofErr w:type="spellStart"/>
       <w:r>
-        <w:t>moodboards</w:t>
+        <w:rPr>
+          <w:rFonts w:ascii="Arial" w:eastAsia="Times New Roman" w:hAnsi="Arial" w:cs="Times New Roman"/>
+        </w:rPr>
+        <w:t>Dea</w:t>
       </w:r>
       <w:proofErr w:type="spellEnd"/>
       <w:r>
-        <w:t xml:space="preserve">. </w:t>
-      </w:r>
-      <w:r>
-        <w:rPr>
-          <w:color w:val="FF0000"/>
-        </w:rPr>
-        <w:t>[UNFINISHED]</w:t>
-      </w:r>
-    </w:p>
+        <w:rPr>
+          <w:rFonts w:ascii="Arial" w:eastAsia="Times New Roman" w:hAnsi="Arial" w:cs="Times New Roman"/>
+        </w:rPr>
+        <w:t xml:space="preserve"> Marie’s story to another. </w:t>
+      </w:r>
+    </w:p>
+    <w:p>
+      <w:pPr>
+        <w:rPr>
+          <w:rFonts w:ascii="Arial" w:eastAsia="Times New Roman" w:hAnsi="Arial" w:cs="Times New Roman"/>
+        </w:rPr>
+      </w:pPr>
+      <w:r>
+        <w:rPr>
+          <w:rFonts w:ascii="Arial" w:eastAsia="Times New Roman" w:hAnsi="Arial" w:cs="Times New Roman"/>
+        </w:rPr>
+        <w:t xml:space="preserve">  There are many images supposed to be on our website in order to give the users the possibility to know </w:t>
+      </w:r>
+      <w:proofErr w:type="spellStart"/>
+      <w:r>
+        <w:rPr>
+          <w:rFonts w:ascii="Arial" w:eastAsia="Times New Roman" w:hAnsi="Arial" w:cs="Times New Roman"/>
+        </w:rPr>
+        <w:t>Dea</w:t>
+      </w:r>
+      <w:proofErr w:type="spellEnd"/>
+      <w:r>
+        <w:rPr>
+          <w:rFonts w:ascii="Arial" w:eastAsia="Times New Roman" w:hAnsi="Arial" w:cs="Times New Roman"/>
+        </w:rPr>
+        <w:t xml:space="preserve"> Marie better by visualizing and catching her mood and way of being natural. We also added some text that is there to highlight </w:t>
+      </w:r>
+      <w:proofErr w:type="spellStart"/>
+      <w:r>
+        <w:rPr>
+          <w:rFonts w:ascii="Arial" w:eastAsia="Times New Roman" w:hAnsi="Arial" w:cs="Times New Roman"/>
+        </w:rPr>
+        <w:t>Dea</w:t>
+      </w:r>
+      <w:proofErr w:type="spellEnd"/>
+      <w:r>
+        <w:rPr>
+          <w:rFonts w:ascii="Arial" w:eastAsia="Times New Roman" w:hAnsi="Arial" w:cs="Times New Roman"/>
+        </w:rPr>
+        <w:t xml:space="preserve"> Marie’s thoughts about music, life and her great interest in the nature.</w:t>
+      </w:r>
+    </w:p>
+    <w:p/>
     <w:sectPr>
       <w:pgSz w:w="12240" w:h="15840"/>
       <w:pgMar w:top="1440" w:right="1440" w:bottom="1440" w:left="1440" w:header="720" w:footer="720" w:gutter="0"/>

</xml_diff>